<commit_message>
retirada do diagrama de negócio
</commit_message>
<xml_diff>
--- a/Documentação-Word.docx
+++ b/Documentação-Word.docx
@@ -63,7 +63,6 @@
         <w:tblCellMar>
           <w:top w:w="86" w:type="dxa"/>
           <w:left w:w="115" w:type="dxa"/>
-          <w:bottom w:w="0" w:type="dxa"/>
           <w:right w:w="115" w:type="dxa"/>
         </w:tblCellMar>
         <w:tblLook w:val="04A0" w:firstRow="1" w:lastRow="0" w:firstColumn="1" w:lastColumn="0" w:noHBand="0" w:noVBand="1"/>
@@ -321,21 +320,7 @@
               <w:rPr>
                 <w:sz w:val="20"/>
               </w:rPr>
-              <w:t xml:space="preserve">Gustavo </w:t>
-            </w:r>
-            <w:proofErr w:type="spellStart"/>
-            <w:r>
-              <w:rPr>
-                <w:sz w:val="20"/>
-              </w:rPr>
-              <w:t>Emerick</w:t>
-            </w:r>
-            <w:proofErr w:type="spellEnd"/>
-            <w:r>
-              <w:rPr>
-                <w:sz w:val="20"/>
-              </w:rPr>
-              <w:t xml:space="preserve"> da Silva</w:t>
+              <w:t>Gustavo Emerick da Silva</w:t>
             </w:r>
             <w:r>
               <w:rPr>
@@ -618,15 +603,7 @@
         <w:t>Disponibilidade Oportuna:</w:t>
       </w:r>
       <w:r>
-        <w:t xml:space="preserve"> Em </w:t>
-      </w:r>
-      <w:proofErr w:type="gramStart"/>
-      <w:r>
-        <w:t>situações de emergência</w:t>
-      </w:r>
-      <w:proofErr w:type="gramEnd"/>
-      <w:r>
-        <w:t xml:space="preserve">, como acidentes graves ou desastres naturais, a disponibilidade oportuna de sangue é crítica. O projeto visa melhorar a capacidade de resposta em situações de alta demanda. </w:t>
+        <w:t xml:space="preserve"> Em situações de emergência, como acidentes graves ou desastres naturais, a disponibilidade oportuna de sangue é crítica. O projeto visa melhorar a capacidade de resposta em situações de alta demanda. </w:t>
       </w:r>
     </w:p>
     <w:p>
@@ -1735,15 +1712,7 @@
         <w:ind w:left="201" w:right="0"/>
       </w:pPr>
       <w:r>
-        <w:t xml:space="preserve">    A equipe responsável pelo desenvolvimento do sensor "Sangue Vivo" é composta por membros experientes e dedicados, incluindo Gustavo </w:t>
-      </w:r>
-      <w:proofErr w:type="spellStart"/>
-      <w:r>
-        <w:t>Emerick</w:t>
-      </w:r>
-      <w:proofErr w:type="spellEnd"/>
-      <w:r>
-        <w:t xml:space="preserve"> da Silva, Daniel Alves, Samuel de Oliveira Batista, Guilherme e Gustavo Antunes. </w:t>
+        <w:t xml:space="preserve">    A equipe responsável pelo desenvolvimento do sensor "Sangue Vivo" é composta por membros experientes e dedicados, incluindo Gustavo Emerick da Silva, Daniel Alves, Samuel de Oliveira Batista, Guilherme e Gustavo Antunes. </w:t>
       </w:r>
     </w:p>
     <w:p>
@@ -3199,274 +3168,6 @@
       </w:pPr>
       <w:r>
         <w:t xml:space="preserve">Essas limitações destacam os desafios envolvidos no projeto de sistemas de controle de temperatura para bolsas de sangue e a importância de considerá-las cuidadosamente durante o desenvolvimento do projeto. </w:t>
-      </w:r>
-    </w:p>
-    <w:p>
-      <w:pPr>
-        <w:spacing w:after="16" w:line="259" w:lineRule="auto"/>
-        <w:ind w:left="567" w:right="0" w:firstLine="0"/>
-        <w:jc w:val="left"/>
-      </w:pPr>
-      <w:r>
-        <w:t xml:space="preserve"> </w:t>
-      </w:r>
-    </w:p>
-    <w:p>
-      <w:pPr>
-        <w:spacing w:after="19" w:line="259" w:lineRule="auto"/>
-        <w:ind w:left="567" w:right="0" w:firstLine="0"/>
-        <w:jc w:val="left"/>
-      </w:pPr>
-      <w:r>
-        <w:t xml:space="preserve"> </w:t>
-      </w:r>
-    </w:p>
-    <w:p>
-      <w:pPr>
-        <w:spacing w:after="17" w:line="259" w:lineRule="auto"/>
-        <w:ind w:left="567" w:right="0" w:firstLine="0"/>
-        <w:jc w:val="left"/>
-      </w:pPr>
-      <w:r>
-        <w:t xml:space="preserve"> </w:t>
-      </w:r>
-    </w:p>
-    <w:p>
-      <w:pPr>
-        <w:spacing w:after="19" w:line="259" w:lineRule="auto"/>
-        <w:ind w:left="567" w:right="0" w:firstLine="0"/>
-        <w:jc w:val="left"/>
-      </w:pPr>
-      <w:r>
-        <w:t xml:space="preserve"> </w:t>
-      </w:r>
-    </w:p>
-    <w:p>
-      <w:pPr>
-        <w:spacing w:after="16" w:line="259" w:lineRule="auto"/>
-        <w:ind w:left="567" w:right="0" w:firstLine="0"/>
-        <w:jc w:val="left"/>
-      </w:pPr>
-      <w:r>
-        <w:t xml:space="preserve"> </w:t>
-      </w:r>
-    </w:p>
-    <w:p>
-      <w:pPr>
-        <w:spacing w:after="19" w:line="259" w:lineRule="auto"/>
-        <w:ind w:left="567" w:right="0" w:firstLine="0"/>
-        <w:jc w:val="left"/>
-      </w:pPr>
-      <w:r>
-        <w:t xml:space="preserve"> </w:t>
-      </w:r>
-    </w:p>
-    <w:p>
-      <w:pPr>
-        <w:spacing w:after="19" w:line="259" w:lineRule="auto"/>
-        <w:ind w:left="567" w:right="0" w:firstLine="0"/>
-        <w:jc w:val="left"/>
-      </w:pPr>
-      <w:r>
-        <w:t xml:space="preserve"> </w:t>
-      </w:r>
-    </w:p>
-    <w:p>
-      <w:pPr>
-        <w:spacing w:after="16" w:line="259" w:lineRule="auto"/>
-        <w:ind w:left="567" w:right="0" w:firstLine="0"/>
-        <w:jc w:val="left"/>
-      </w:pPr>
-      <w:r>
-        <w:t xml:space="preserve"> </w:t>
-      </w:r>
-    </w:p>
-    <w:p>
-      <w:pPr>
-        <w:spacing w:after="19" w:line="259" w:lineRule="auto"/>
-        <w:ind w:left="567" w:right="0" w:firstLine="0"/>
-        <w:jc w:val="left"/>
-      </w:pPr>
-      <w:r>
-        <w:t xml:space="preserve"> </w:t>
-      </w:r>
-    </w:p>
-    <w:p>
-      <w:pPr>
-        <w:spacing w:after="16" w:line="259" w:lineRule="auto"/>
-        <w:ind w:left="567" w:right="0" w:firstLine="0"/>
-        <w:jc w:val="left"/>
-      </w:pPr>
-      <w:r>
-        <w:t xml:space="preserve"> </w:t>
-      </w:r>
-    </w:p>
-    <w:p>
-      <w:pPr>
-        <w:spacing w:after="18" w:line="259" w:lineRule="auto"/>
-        <w:ind w:left="567" w:right="0" w:firstLine="0"/>
-        <w:jc w:val="left"/>
-      </w:pPr>
-      <w:r>
-        <w:t xml:space="preserve"> </w:t>
-      </w:r>
-    </w:p>
-    <w:p>
-      <w:pPr>
-        <w:spacing w:after="16" w:line="259" w:lineRule="auto"/>
-        <w:ind w:left="567" w:right="0" w:firstLine="0"/>
-        <w:jc w:val="left"/>
-      </w:pPr>
-      <w:r>
-        <w:t xml:space="preserve"> </w:t>
-      </w:r>
-    </w:p>
-    <w:p>
-      <w:pPr>
-        <w:spacing w:after="19" w:line="259" w:lineRule="auto"/>
-        <w:ind w:left="567" w:right="0" w:firstLine="0"/>
-        <w:jc w:val="left"/>
-      </w:pPr>
-      <w:r>
-        <w:t xml:space="preserve"> </w:t>
-      </w:r>
-    </w:p>
-    <w:p>
-      <w:pPr>
-        <w:spacing w:after="0" w:line="259" w:lineRule="auto"/>
-        <w:ind w:left="567" w:right="0" w:firstLine="0"/>
-        <w:jc w:val="left"/>
-      </w:pPr>
-      <w:r>
-        <w:t xml:space="preserve"> </w:t>
-      </w:r>
-    </w:p>
-    <w:p>
-      <w:pPr>
-        <w:spacing w:after="19" w:line="259" w:lineRule="auto"/>
-        <w:ind w:left="567" w:right="0" w:firstLine="0"/>
-        <w:jc w:val="left"/>
-      </w:pPr>
-      <w:r>
-        <w:t xml:space="preserve"> </w:t>
-      </w:r>
-    </w:p>
-    <w:p>
-      <w:pPr>
-        <w:spacing w:after="17" w:line="259" w:lineRule="auto"/>
-        <w:ind w:left="567" w:right="0" w:firstLine="0"/>
-        <w:jc w:val="left"/>
-      </w:pPr>
-      <w:r>
-        <w:lastRenderedPageBreak/>
-        <w:t xml:space="preserve"> </w:t>
-      </w:r>
-    </w:p>
-    <w:p>
-      <w:pPr>
-        <w:spacing w:after="19" w:line="259" w:lineRule="auto"/>
-        <w:ind w:left="567" w:right="0" w:firstLine="0"/>
-        <w:jc w:val="left"/>
-      </w:pPr>
-      <w:r>
-        <w:t xml:space="preserve"> </w:t>
-      </w:r>
-    </w:p>
-    <w:p>
-      <w:pPr>
-        <w:spacing w:after="112" w:line="259" w:lineRule="auto"/>
-        <w:ind w:left="567" w:right="0" w:firstLine="0"/>
-        <w:jc w:val="left"/>
-      </w:pPr>
-      <w:r>
-        <w:t xml:space="preserve"> </w:t>
-      </w:r>
-    </w:p>
-    <w:p>
-      <w:pPr>
-        <w:pStyle w:val="Ttulo1"/>
-        <w:ind w:left="577"/>
-      </w:pPr>
-      <w:r>
-        <w:t xml:space="preserve">Diagrama de Negócios </w:t>
-      </w:r>
-    </w:p>
-    <w:p>
-      <w:pPr>
-        <w:spacing w:after="9" w:line="259" w:lineRule="auto"/>
-        <w:ind w:left="567" w:right="0" w:firstLine="0"/>
-        <w:jc w:val="left"/>
-      </w:pPr>
-      <w:r>
-        <w:rPr>
-          <w:b/>
-          <w:color w:val="2F5496"/>
-          <w:sz w:val="32"/>
-        </w:rPr>
-        <w:t xml:space="preserve"> </w:t>
-      </w:r>
-    </w:p>
-    <w:p>
-      <w:pPr>
-        <w:spacing w:after="0" w:line="259" w:lineRule="auto"/>
-        <w:ind w:left="0" w:right="0" w:firstLine="0"/>
-        <w:jc w:val="left"/>
-      </w:pPr>
-      <w:r>
-        <w:rPr>
-          <w:b/>
-          <w:color w:val="2F5496"/>
-          <w:sz w:val="32"/>
-        </w:rPr>
-        <w:t xml:space="preserve"> </w:t>
-      </w:r>
-    </w:p>
-    <w:p>
-      <w:pPr>
-        <w:spacing w:after="0" w:line="259" w:lineRule="auto"/>
-        <w:ind w:left="-1" w:right="288" w:firstLine="0"/>
-        <w:jc w:val="right"/>
-      </w:pPr>
-      <w:r>
-        <w:rPr>
-          <w:noProof/>
-        </w:rPr>
-        <w:drawing>
-          <wp:inline distT="0" distB="0" distL="0" distR="0" wp14:anchorId="1E124C67" wp14:editId="3F09CCE8">
-            <wp:extent cx="6255385" cy="3461893"/>
-            <wp:effectExtent l="0" t="0" r="0" b="0"/>
-            <wp:docPr id="1014" name="Picture 1014"/>
-            <wp:cNvGraphicFramePr/>
-            <a:graphic xmlns:a="http://schemas.openxmlformats.org/drawingml/2006/main">
-              <a:graphicData uri="http://schemas.openxmlformats.org/drawingml/2006/picture">
-                <pic:pic xmlns:pic="http://schemas.openxmlformats.org/drawingml/2006/picture">
-                  <pic:nvPicPr>
-                    <pic:cNvPr id="1014" name="Picture 1014"/>
-                    <pic:cNvPicPr/>
-                  </pic:nvPicPr>
-                  <pic:blipFill>
-                    <a:blip r:embed="rId7"/>
-                    <a:stretch>
-                      <a:fillRect/>
-                    </a:stretch>
-                  </pic:blipFill>
-                  <pic:spPr>
-                    <a:xfrm>
-                      <a:off x="0" y="0"/>
-                      <a:ext cx="6255385" cy="3461893"/>
-                    </a:xfrm>
-                    <a:prstGeom prst="rect">
-                      <a:avLst/>
-                    </a:prstGeom>
-                  </pic:spPr>
-                </pic:pic>
-              </a:graphicData>
-            </a:graphic>
-          </wp:inline>
-        </w:drawing>
-      </w:r>
-      <w:r>
-        <w:t xml:space="preserve"> </w:t>
       </w:r>
     </w:p>
     <w:sectPr>
@@ -5193,4 +4894,16 @@
     </a:ext>
   </a:extLst>
 </a:theme>
+</file>
+
+<file path=customXml/item1.xml><?xml version="1.0" encoding="utf-8"?>
+<b:Sources xmlns:b="http://schemas.openxmlformats.org/officeDocument/2006/bibliography" xmlns="http://schemas.openxmlformats.org/officeDocument/2006/bibliography" SelectedStyle="\APASixthEditionOfficeOnline.xsl" StyleName="APA" Version="6"/>
+</file>
+
+<file path=customXml/itemProps1.xml><?xml version="1.0" encoding="utf-8"?>
+<ds:datastoreItem xmlns:ds="http://schemas.openxmlformats.org/officeDocument/2006/customXml" ds:itemID="{637F81FF-89CA-46A4-8B89-38A18B967B33}">
+  <ds:schemaRefs>
+    <ds:schemaRef ds:uri="http://schemas.openxmlformats.org/officeDocument/2006/bibliography"/>
+  </ds:schemaRefs>
+</ds:datastoreItem>
 </file>
</xml_diff>